<commit_message>
update until absent list
</commit_message>
<xml_diff>
--- a/Assignment 1/Assignment/Assignment 1/Assignement1.docx
+++ b/Assignment 1/Assignment/Assignment 1/Assignement1.docx
@@ -1057,6 +1057,7 @@
       </w:pPr>
       <w:rPr>
         <w:rFonts w:ascii="Symbol" w:hAnsi="Symbol" w:cs="Symbol" w:hint="default"/>
+        <w:rFonts w:cs="Symbol"/>
       </w:rPr>
     </w:lvl>
     <w:lvl w:ilvl="1">
@@ -1082,6 +1083,7 @@
       </w:pPr>
       <w:rPr>
         <w:rFonts w:ascii="Wingdings" w:hAnsi="Wingdings" w:cs="Wingdings" w:hint="default"/>
+        <w:rFonts w:cs="Wingdings"/>
       </w:rPr>
     </w:lvl>
     <w:lvl w:ilvl="3">
@@ -1094,6 +1096,7 @@
       </w:pPr>
       <w:rPr>
         <w:rFonts w:ascii="Symbol" w:hAnsi="Symbol" w:cs="Symbol" w:hint="default"/>
+        <w:rFonts w:cs="Symbol"/>
       </w:rPr>
     </w:lvl>
     <w:lvl w:ilvl="4">
@@ -1119,6 +1122,7 @@
       </w:pPr>
       <w:rPr>
         <w:rFonts w:ascii="Wingdings" w:hAnsi="Wingdings" w:cs="Wingdings" w:hint="default"/>
+        <w:rFonts w:cs="Wingdings"/>
       </w:rPr>
     </w:lvl>
     <w:lvl w:ilvl="6">
@@ -1131,6 +1135,7 @@
       </w:pPr>
       <w:rPr>
         <w:rFonts w:ascii="Symbol" w:hAnsi="Symbol" w:cs="Symbol" w:hint="default"/>
+        <w:rFonts w:cs="Symbol"/>
       </w:rPr>
     </w:lvl>
     <w:lvl w:ilvl="7">
@@ -1156,6 +1161,7 @@
       </w:pPr>
       <w:rPr>
         <w:rFonts w:ascii="Wingdings" w:hAnsi="Wingdings" w:cs="Wingdings" w:hint="default"/>
+        <w:rFonts w:cs="Wingdings"/>
       </w:rPr>
     </w:lvl>
   </w:abstractNum>
@@ -1170,6 +1176,7 @@
       </w:pPr>
       <w:rPr>
         <w:rFonts w:ascii="Symbol" w:hAnsi="Symbol" w:cs="Symbol" w:hint="default"/>
+        <w:rFonts w:cs="Symbol"/>
         <w:color w:val="00000A"/>
       </w:rPr>
     </w:lvl>
@@ -1196,6 +1203,7 @@
       </w:pPr>
       <w:rPr>
         <w:rFonts w:ascii="Wingdings" w:hAnsi="Wingdings" w:cs="Wingdings" w:hint="default"/>
+        <w:rFonts w:cs="Wingdings"/>
       </w:rPr>
     </w:lvl>
     <w:lvl w:ilvl="3">
@@ -1208,6 +1216,7 @@
       </w:pPr>
       <w:rPr>
         <w:rFonts w:ascii="Symbol" w:hAnsi="Symbol" w:cs="Symbol" w:hint="default"/>
+        <w:rFonts w:cs="Symbol"/>
       </w:rPr>
     </w:lvl>
     <w:lvl w:ilvl="4">
@@ -1233,6 +1242,7 @@
       </w:pPr>
       <w:rPr>
         <w:rFonts w:ascii="Wingdings" w:hAnsi="Wingdings" w:cs="Wingdings" w:hint="default"/>
+        <w:rFonts w:cs="Wingdings"/>
       </w:rPr>
     </w:lvl>
     <w:lvl w:ilvl="6">
@@ -1245,6 +1255,7 @@
       </w:pPr>
       <w:rPr>
         <w:rFonts w:ascii="Symbol" w:hAnsi="Symbol" w:cs="Symbol" w:hint="default"/>
+        <w:rFonts w:cs="Symbol"/>
       </w:rPr>
     </w:lvl>
     <w:lvl w:ilvl="7">
@@ -1270,6 +1281,7 @@
       </w:pPr>
       <w:rPr>
         <w:rFonts w:ascii="Wingdings" w:hAnsi="Wingdings" w:cs="Wingdings" w:hint="default"/>
+        <w:rFonts w:cs="Wingdings"/>
       </w:rPr>
     </w:lvl>
   </w:abstractNum>
@@ -1284,6 +1296,7 @@
       </w:pPr>
       <w:rPr>
         <w:rFonts w:ascii="Symbol" w:hAnsi="Symbol" w:cs="Symbol" w:hint="default"/>
+        <w:rFonts w:cs="Symbol"/>
       </w:rPr>
     </w:lvl>
     <w:lvl w:ilvl="1">
@@ -1309,6 +1322,7 @@
       </w:pPr>
       <w:rPr>
         <w:rFonts w:ascii="Wingdings" w:hAnsi="Wingdings" w:cs="Wingdings" w:hint="default"/>
+        <w:rFonts w:cs="Wingdings"/>
       </w:rPr>
     </w:lvl>
     <w:lvl w:ilvl="3">
@@ -1321,6 +1335,7 @@
       </w:pPr>
       <w:rPr>
         <w:rFonts w:ascii="Symbol" w:hAnsi="Symbol" w:cs="Symbol" w:hint="default"/>
+        <w:rFonts w:cs="Symbol"/>
       </w:rPr>
     </w:lvl>
     <w:lvl w:ilvl="4">
@@ -1346,6 +1361,7 @@
       </w:pPr>
       <w:rPr>
         <w:rFonts w:ascii="Wingdings" w:hAnsi="Wingdings" w:cs="Wingdings" w:hint="default"/>
+        <w:rFonts w:cs="Wingdings"/>
       </w:rPr>
     </w:lvl>
     <w:lvl w:ilvl="6">
@@ -1358,6 +1374,7 @@
       </w:pPr>
       <w:rPr>
         <w:rFonts w:ascii="Symbol" w:hAnsi="Symbol" w:cs="Symbol" w:hint="default"/>
+        <w:rFonts w:cs="Symbol"/>
       </w:rPr>
     </w:lvl>
     <w:lvl w:ilvl="7">
@@ -1383,6 +1400,7 @@
       </w:pPr>
       <w:rPr>
         <w:rFonts w:ascii="Wingdings" w:hAnsi="Wingdings" w:cs="Wingdings" w:hint="default"/>
+        <w:rFonts w:cs="Wingdings"/>
       </w:rPr>
     </w:lvl>
   </w:abstractNum>
@@ -1529,7 +1547,6 @@
     <w:rPrDefault>
       <w:rPr>
         <w:rFonts w:ascii="Calibri" w:hAnsi="Calibri" w:eastAsia="Calibri" w:cs="" w:asciiTheme="minorHAnsi" w:cstheme="minorBidi" w:eastAsiaTheme="minorHAnsi" w:hAnsiTheme="minorHAnsi"/>
-        <w:sz w:val="22"/>
         <w:szCs w:val="22"/>
         <w:lang w:val="en-US" w:eastAsia="en-US" w:bidi="ar-SA"/>
       </w:rPr>
@@ -1689,7 +1706,7 @@
     </w:pPr>
     <w:rPr>
       <w:rFonts w:ascii="Calibri" w:hAnsi="Calibri" w:eastAsia="Calibri" w:cs="" w:asciiTheme="minorHAnsi" w:cstheme="minorBidi" w:eastAsiaTheme="minorHAnsi" w:hAnsiTheme="minorHAnsi"/>
-      <w:color w:val="auto"/>
+      <w:color w:val="00000A"/>
       <w:sz w:val="22"/>
       <w:szCs w:val="22"/>
       <w:lang w:val="en-US" w:eastAsia="en-US" w:bidi="ar-SA"/>
@@ -1782,6 +1799,204 @@
     <w:qFormat/>
     <w:rPr>
       <w:rFonts w:cs="Courier New"/>
+    </w:rPr>
+  </w:style>
+  <w:style w:type="character" w:styleId="ListLabel11">
+    <w:name w:val="ListLabel 11"/>
+    <w:qFormat/>
+    <w:rPr>
+      <w:rFonts w:cs="Symbol"/>
+    </w:rPr>
+  </w:style>
+  <w:style w:type="character" w:styleId="ListLabel12">
+    <w:name w:val="ListLabel 12"/>
+    <w:qFormat/>
+    <w:rPr>
+      <w:rFonts w:cs="Courier New"/>
+    </w:rPr>
+  </w:style>
+  <w:style w:type="character" w:styleId="ListLabel13">
+    <w:name w:val="ListLabel 13"/>
+    <w:qFormat/>
+    <w:rPr>
+      <w:rFonts w:cs="Wingdings"/>
+    </w:rPr>
+  </w:style>
+  <w:style w:type="character" w:styleId="ListLabel14">
+    <w:name w:val="ListLabel 14"/>
+    <w:qFormat/>
+    <w:rPr>
+      <w:rFonts w:cs="Symbol"/>
+    </w:rPr>
+  </w:style>
+  <w:style w:type="character" w:styleId="ListLabel15">
+    <w:name w:val="ListLabel 15"/>
+    <w:qFormat/>
+    <w:rPr>
+      <w:rFonts w:cs="Courier New"/>
+    </w:rPr>
+  </w:style>
+  <w:style w:type="character" w:styleId="ListLabel16">
+    <w:name w:val="ListLabel 16"/>
+    <w:qFormat/>
+    <w:rPr>
+      <w:rFonts w:cs="Wingdings"/>
+    </w:rPr>
+  </w:style>
+  <w:style w:type="character" w:styleId="ListLabel17">
+    <w:name w:val="ListLabel 17"/>
+    <w:qFormat/>
+    <w:rPr>
+      <w:rFonts w:cs="Symbol"/>
+    </w:rPr>
+  </w:style>
+  <w:style w:type="character" w:styleId="ListLabel18">
+    <w:name w:val="ListLabel 18"/>
+    <w:qFormat/>
+    <w:rPr>
+      <w:rFonts w:cs="Courier New"/>
+    </w:rPr>
+  </w:style>
+  <w:style w:type="character" w:styleId="ListLabel19">
+    <w:name w:val="ListLabel 19"/>
+    <w:qFormat/>
+    <w:rPr>
+      <w:rFonts w:cs="Wingdings"/>
+    </w:rPr>
+  </w:style>
+  <w:style w:type="character" w:styleId="ListLabel20">
+    <w:name w:val="ListLabel 20"/>
+    <w:qFormat/>
+    <w:rPr>
+      <w:rFonts w:cs="Symbol"/>
+      <w:color w:val="00000A"/>
+    </w:rPr>
+  </w:style>
+  <w:style w:type="character" w:styleId="ListLabel21">
+    <w:name w:val="ListLabel 21"/>
+    <w:qFormat/>
+    <w:rPr>
+      <w:rFonts w:cs="Courier New"/>
+    </w:rPr>
+  </w:style>
+  <w:style w:type="character" w:styleId="ListLabel22">
+    <w:name w:val="ListLabel 22"/>
+    <w:qFormat/>
+    <w:rPr>
+      <w:rFonts w:cs="Wingdings"/>
+    </w:rPr>
+  </w:style>
+  <w:style w:type="character" w:styleId="ListLabel23">
+    <w:name w:val="ListLabel 23"/>
+    <w:qFormat/>
+    <w:rPr>
+      <w:rFonts w:cs="Symbol"/>
+    </w:rPr>
+  </w:style>
+  <w:style w:type="character" w:styleId="ListLabel24">
+    <w:name w:val="ListLabel 24"/>
+    <w:qFormat/>
+    <w:rPr>
+      <w:rFonts w:cs="Courier New"/>
+    </w:rPr>
+  </w:style>
+  <w:style w:type="character" w:styleId="ListLabel25">
+    <w:name w:val="ListLabel 25"/>
+    <w:qFormat/>
+    <w:rPr>
+      <w:rFonts w:cs="Wingdings"/>
+    </w:rPr>
+  </w:style>
+  <w:style w:type="character" w:styleId="ListLabel26">
+    <w:name w:val="ListLabel 26"/>
+    <w:qFormat/>
+    <w:rPr>
+      <w:rFonts w:cs="Symbol"/>
+    </w:rPr>
+  </w:style>
+  <w:style w:type="character" w:styleId="ListLabel27">
+    <w:name w:val="ListLabel 27"/>
+    <w:qFormat/>
+    <w:rPr>
+      <w:rFonts w:cs="Courier New"/>
+    </w:rPr>
+  </w:style>
+  <w:style w:type="character" w:styleId="ListLabel28">
+    <w:name w:val="ListLabel 28"/>
+    <w:qFormat/>
+    <w:rPr>
+      <w:rFonts w:cs="Wingdings"/>
+    </w:rPr>
+  </w:style>
+  <w:style w:type="character" w:styleId="ListLabel29">
+    <w:name w:val="ListLabel 29"/>
+    <w:qFormat/>
+    <w:rPr>
+      <w:rFonts w:cs="Symbol"/>
+    </w:rPr>
+  </w:style>
+  <w:style w:type="character" w:styleId="ListLabel30">
+    <w:name w:val="ListLabel 30"/>
+    <w:qFormat/>
+    <w:rPr>
+      <w:rFonts w:cs="Courier New"/>
+    </w:rPr>
+  </w:style>
+  <w:style w:type="character" w:styleId="ListLabel31">
+    <w:name w:val="ListLabel 31"/>
+    <w:qFormat/>
+    <w:rPr>
+      <w:rFonts w:cs="Wingdings"/>
+    </w:rPr>
+  </w:style>
+  <w:style w:type="character" w:styleId="ListLabel32">
+    <w:name w:val="ListLabel 32"/>
+    <w:qFormat/>
+    <w:rPr>
+      <w:rFonts w:cs="Symbol"/>
+    </w:rPr>
+  </w:style>
+  <w:style w:type="character" w:styleId="ListLabel33">
+    <w:name w:val="ListLabel 33"/>
+    <w:qFormat/>
+    <w:rPr>
+      <w:rFonts w:cs="Courier New"/>
+    </w:rPr>
+  </w:style>
+  <w:style w:type="character" w:styleId="ListLabel34">
+    <w:name w:val="ListLabel 34"/>
+    <w:qFormat/>
+    <w:rPr>
+      <w:rFonts w:cs="Wingdings"/>
+    </w:rPr>
+  </w:style>
+  <w:style w:type="character" w:styleId="ListLabel35">
+    <w:name w:val="ListLabel 35"/>
+    <w:qFormat/>
+    <w:rPr>
+      <w:rFonts w:cs="Symbol"/>
+    </w:rPr>
+  </w:style>
+  <w:style w:type="character" w:styleId="ListLabel36">
+    <w:name w:val="ListLabel 36"/>
+    <w:qFormat/>
+    <w:rPr>
+      <w:rFonts w:cs="Courier New"/>
+    </w:rPr>
+  </w:style>
+  <w:style w:type="character" w:styleId="ListLabel37">
+    <w:name w:val="ListLabel 37"/>
+    <w:qFormat/>
+    <w:rPr>
+      <w:rFonts w:cs="Wingdings"/>
+    </w:rPr>
+  </w:style>
+  <w:style w:type="character" w:styleId="VisitedInternetLink">
+    <w:name w:val="Visited Internet Link"/>
+    <w:rPr>
+      <w:color w:val="800000"/>
+      <w:u w:val="single"/>
+      <w:lang w:val="zxx" w:eastAsia="zxx" w:bidi="zxx"/>
     </w:rPr>
   </w:style>
   <w:style w:type="paragraph" w:styleId="Heading">

</xml_diff>